<commit_message>
Changes to Project Plan.
General:
- Good amount of information, ideally sticking to the 1-2 page guideline given on Canvas.
- I have provided a few comments to justify my changes should they be included in the final draft.

Specific changes:
- Revised introductory paragraphs for Organisation and Conflict Resolution sections.
- Added something we discussed in relation to people's availability not affecting their peer assessment.
</commit_message>
<xml_diff>
--- a/Project_Plan/Advanced Software Engineering Project Plan document.docx
+++ b/Project_Plan/Advanced Software Engineering Project Plan document.docx
@@ -8,6 +8,15 @@
         <w:jc w:val="both"/>
       </w:pPr>
       <w:r>
+        <w:t>947G5</w:t>
+      </w:r>
+      <w:r>
+        <w:t>:</w:t>
+      </w:r>
+      <w:r>
+        <w:t xml:space="preserve"> </w:t>
+      </w:r>
+      <w:r>
         <w:t xml:space="preserve">Advanced Software Engineering </w:t>
       </w:r>
     </w:p>
@@ -19,14 +28,15 @@
       <w:r>
         <w:t>Project Plan</w:t>
       </w:r>
-    </w:p>
-    <w:p>
-      <w:pPr>
-        <w:jc w:val="both"/>
-      </w:pPr>
+      <w:r>
+        <w:t xml:space="preserve"> (</w:t>
+      </w:r>
       <w:r>
         <w:t>Group 2</w:t>
       </w:r>
+      <w:r>
+        <w:t>)</w:t>
+      </w:r>
     </w:p>
     <w:p>
       <w:pPr>
@@ -64,6 +74,58 @@
     <w:p>
       <w:pPr>
         <w:jc w:val="both"/>
+        <w:rPr>
+          <w:color w:val="FF0000"/>
+        </w:rPr>
+      </w:pPr>
+      <w:commentRangeStart w:id="0"/>
+      <w:r>
+        <w:rPr>
+          <w:color w:val="FF0000"/>
+        </w:rPr>
+        <w:t xml:space="preserve">This section describes the structure </w:t>
+      </w:r>
+      <w:r>
+        <w:rPr>
+          <w:color w:val="FF0000"/>
+        </w:rPr>
+        <w:t>in which the team will operate. The group members have elected to maintain a flat hierarchy, employing a team leader only to serve as a point of contact from the group to the customer.</w:t>
+      </w:r>
+      <w:r>
+        <w:rPr>
+          <w:color w:val="FF0000"/>
+        </w:rPr>
+        <w:t xml:space="preserve"> The team leader will otherwise be deferring decisions regarding the direction of the project to the whole group</w:t>
+      </w:r>
+      <w:r>
+        <w:rPr>
+          <w:color w:val="FF0000"/>
+        </w:rPr>
+        <w:t>; this is</w:t>
+      </w:r>
+      <w:r>
+        <w:rPr>
+          <w:color w:val="FF0000"/>
+        </w:rPr>
+        <w:t xml:space="preserve"> due to the </w:t>
+      </w:r>
+      <w:r>
+        <w:rPr>
+          <w:color w:val="FF0000"/>
+        </w:rPr>
+        <w:t>rich amount of industrial and academic experience among them.</w:t>
+      </w:r>
+      <w:commentRangeEnd w:id="0"/>
+      <w:r>
+        <w:rPr>
+          <w:rStyle w:val="CommentReference"/>
+        </w:rPr>
+        <w:commentReference w:id="0"/>
+      </w:r>
+    </w:p>
+    <w:p>
+      <w:pPr>
+        <w:jc w:val="both"/>
       </w:pPr>
       <w:r>
         <w:t xml:space="preserve">This section will show who has been designated as the </w:t>
@@ -101,62 +163,54 @@
         <w:t>:</w:t>
       </w:r>
       <w:r>
+        <w:t xml:space="preserve"> Kaylesh Patel </w:t>
+      </w:r>
+    </w:p>
+    <w:p>
+      <w:pPr>
+        <w:jc w:val="both"/>
+      </w:pPr>
+      <w:r>
+        <w:rPr>
+          <w:b/>
+        </w:rPr>
+        <w:t>Group members:</w:t>
+      </w:r>
+      <w:r>
+        <w:t xml:space="preserve"> Atiqul Islam,</w:t>
+      </w:r>
+      <w:r>
         <w:t xml:space="preserve"> </w:t>
       </w:r>
+      <w:r>
+        <w:t>Chang Li</w:t>
+      </w:r>
+      <w:r>
+        <w:t>,</w:t>
+      </w:r>
+      <w:r>
+        <w:t xml:space="preserve"> David González Santamaria, Farah Al-</w:t>
+      </w:r>
       <w:proofErr w:type="spellStart"/>
       <w:r>
-        <w:t>Kaylesh</w:t>
+        <w:t>Atrash</w:t>
       </w:r>
       <w:proofErr w:type="spellEnd"/>
       <w:r>
-        <w:t xml:space="preserve"> Patel </w:t>
-      </w:r>
-    </w:p>
-    <w:p>
-      <w:pPr>
-        <w:jc w:val="both"/>
-      </w:pPr>
-      <w:r>
-        <w:rPr>
-          <w:b/>
-        </w:rPr>
-        <w:t>Group members:</w:t>
-      </w:r>
-      <w:r>
-        <w:t xml:space="preserve"> Atiqul Islam,</w:t>
-      </w:r>
-      <w:r>
-        <w:t xml:space="preserve"> </w:t>
-      </w:r>
-      <w:r>
-        <w:t>Chang Li</w:t>
-      </w:r>
-      <w:r>
-        <w:t>,</w:t>
-      </w:r>
-      <w:r>
-        <w:t xml:space="preserve"> David González Santamaria, Farah Al-</w:t>
+        <w:t>, Jo</w:t>
+      </w:r>
+      <w:r>
+        <w:t>n</w:t>
+      </w:r>
+      <w:r>
+        <w:t xml:space="preserve">athan </w:t>
       </w:r>
       <w:proofErr w:type="spellStart"/>
       <w:r>
-        <w:t>Atrash</w:t>
+        <w:t>Somarib</w:t>
       </w:r>
       <w:proofErr w:type="spellEnd"/>
       <w:r>
-        <w:t>, Jo</w:t>
-      </w:r>
-      <w:r>
-        <w:t>n</w:t>
-      </w:r>
-      <w:r>
-        <w:t xml:space="preserve">athan </w:t>
-      </w:r>
-      <w:proofErr w:type="spellStart"/>
-      <w:r>
-        <w:t>Somarib</w:t>
-      </w:r>
-      <w:proofErr w:type="spellEnd"/>
-      <w:r>
         <w:t>, Mark Said Camilleri</w:t>
       </w:r>
     </w:p>
@@ -186,6 +240,40 @@
         <w:spacing w:after="0"/>
         <w:jc w:val="both"/>
       </w:pPr>
+    </w:p>
+    <w:p>
+      <w:pPr>
+        <w:jc w:val="both"/>
+        <w:rPr>
+          <w:color w:val="FF0000"/>
+        </w:rPr>
+      </w:pPr>
+      <w:commentRangeStart w:id="1"/>
+      <w:r>
+        <w:rPr>
+          <w:color w:val="FF0000"/>
+        </w:rPr>
+        <w:t xml:space="preserve">This section puts forward scenarios that may disrupt the progress of the group and </w:t>
+      </w:r>
+      <w:r>
+        <w:rPr>
+          <w:color w:val="FF0000"/>
+        </w:rPr>
+        <w:t xml:space="preserve">provides a general code of guidance </w:t>
+      </w:r>
+      <w:r>
+        <w:rPr>
+          <w:color w:val="FF0000"/>
+        </w:rPr>
+        <w:t>on how to overcome these.</w:t>
+      </w:r>
+      <w:commentRangeEnd w:id="1"/>
+      <w:r>
+        <w:rPr>
+          <w:rStyle w:val="CommentReference"/>
+        </w:rPr>
+        <w:commentReference w:id="1"/>
+      </w:r>
     </w:p>
     <w:p>
       <w:pPr>
@@ -351,6 +439,7 @@
         <w:jc w:val="both"/>
       </w:pPr>
       <w:r>
+        <w:lastRenderedPageBreak/>
         <w:t xml:space="preserve">Communication is </w:t>
       </w:r>
       <w:r>
@@ -392,7 +481,6 @@
         <w:jc w:val="both"/>
       </w:pPr>
       <w:r>
-        <w:lastRenderedPageBreak/>
         <w:t>Work allocation.</w:t>
       </w:r>
     </w:p>
@@ -412,12 +500,7 @@
         <w:t>they should</w:t>
       </w:r>
       <w:r>
-        <w:t xml:space="preserve"> b</w:t>
-      </w:r>
-      <w:bookmarkStart w:id="0" w:name="_GoBack"/>
-      <w:bookmarkEnd w:id="0"/>
-      <w:r>
-        <w:t xml:space="preserve">ring this up as soon as possible </w:t>
+        <w:t xml:space="preserve"> bring this up as soon as possible </w:t>
       </w:r>
       <w:r>
         <w:t>so that we can establish what they think they can manage and then reallocate work where needed.</w:t>
@@ -592,6 +675,7 @@
         </w:numPr>
         <w:jc w:val="both"/>
       </w:pPr>
+      <w:commentRangeStart w:id="2"/>
       <w:r>
         <w:rPr>
           <w:b/>
@@ -600,6 +684,13 @@
       </w:r>
       <w:r>
         <w:t xml:space="preserve"> How valuable is the work that is produced.</w:t>
+      </w:r>
+      <w:commentRangeEnd w:id="2"/>
+      <w:r>
+        <w:rPr>
+          <w:rStyle w:val="CommentReference"/>
+        </w:rPr>
+        <w:commentReference w:id="2"/>
       </w:r>
     </w:p>
     <w:p>
@@ -618,11 +709,16 @@
         <w:t>Overall interaction to group project:</w:t>
       </w:r>
       <w:r>
-        <w:t xml:space="preserve"> How committed is the team member to the group project</w:t>
+        <w:t xml:space="preserve"> How committed is the team member to the group </w:t>
+      </w:r>
+      <w:proofErr w:type="gramStart"/>
+      <w:r>
+        <w:t>project</w:t>
       </w:r>
       <w:r>
         <w:t xml:space="preserve"> as a whole</w:t>
       </w:r>
+      <w:proofErr w:type="gramEnd"/>
       <w:r>
         <w:t>.</w:t>
       </w:r>
@@ -630,7 +726,48 @@
     <w:p>
       <w:pPr>
         <w:jc w:val="both"/>
-      </w:pPr>
+        <w:rPr>
+          <w:color w:val="FF0000"/>
+        </w:rPr>
+      </w:pPr>
+      <w:commentRangeStart w:id="3"/>
+      <w:r>
+        <w:rPr>
+          <w:color w:val="FF0000"/>
+        </w:rPr>
+        <w:t xml:space="preserve">N.B. </w:t>
+      </w:r>
+      <w:r>
+        <w:rPr>
+          <w:color w:val="FF0000"/>
+        </w:rPr>
+        <w:t>It is necessary for the group to</w:t>
+      </w:r>
+      <w:r>
+        <w:rPr>
+          <w:color w:val="FF0000"/>
+        </w:rPr>
+        <w:t xml:space="preserve"> take into consideration the </w:t>
+      </w:r>
+      <w:r>
+        <w:rPr>
+          <w:color w:val="FF0000"/>
+        </w:rPr>
+        <w:t xml:space="preserve">capacity for commitment </w:t>
+      </w:r>
+      <w:r>
+        <w:rPr>
+          <w:color w:val="FF0000"/>
+        </w:rPr>
+        <w:t>of group members, ensuring that external factors such as vocational commitments and unforeseen circumstances will not penalise an otherwise good standard of work.</w:t>
+      </w:r>
+      <w:commentRangeEnd w:id="3"/>
+      <w:r>
+        <w:rPr>
+          <w:rStyle w:val="CommentReference"/>
+        </w:rPr>
+        <w:commentReference w:id="3"/>
+      </w:r>
     </w:p>
     <w:p>
       <w:pPr>
@@ -639,6 +776,8 @@
       <w:r>
         <w:tab/>
       </w:r>
+      <w:bookmarkStart w:id="4" w:name="_GoBack"/>
+      <w:bookmarkEnd w:id="4"/>
     </w:p>
     <w:sectPr>
       <w:pgSz w:w="11906" w:h="16838"/>
@@ -648,6 +787,144 @@
     </w:sectPr>
   </w:body>
 </w:document>
+</file>
+
+<file path=word/comments.xml><?xml version="1.0" encoding="utf-8"?>
+<w:comments xmlns:wpc="http://schemas.microsoft.com/office/word/2010/wordprocessingCanvas" xmlns:cx="http://schemas.microsoft.com/office/drawing/2014/chartex" xmlns:cx1="http://schemas.microsoft.com/office/drawing/2015/9/8/chartex" xmlns:cx2="http://schemas.microsoft.com/office/drawing/2015/10/21/chartex" xmlns:cx3="http://schemas.microsoft.com/office/drawing/2016/5/9/chartex" xmlns:cx4="http://schemas.microsoft.com/office/drawing/2016/5/10/chartex" xmlns:cx5="http://schemas.microsoft.com/office/drawing/2016/5/11/chartex" xmlns:cx6="http://schemas.microsoft.com/office/drawing/2016/5/12/chartex" xmlns:cx7="http://schemas.microsoft.com/office/drawing/2016/5/13/chartex" xmlns:cx8="http://schemas.microsoft.com/office/drawing/2016/5/14/chartex" xmlns:mc="http://schemas.openxmlformats.org/markup-compatibility/2006" xmlns:aink="http://schemas.microsoft.com/office/drawing/2016/ink" xmlns:am3d="http://schemas.microsoft.com/office/drawing/2017/model3d" xmlns:o="urn:schemas-microsoft-com:office:office" xmlns:r="http://schemas.openxmlformats.org/officeDocument/2006/relationships" xmlns:m="http://schemas.openxmlformats.org/officeDocument/2006/math" xmlns:v="urn:schemas-microsoft-com:vml" xmlns:wp14="http://schemas.microsoft.com/office/word/2010/wordprocessingDrawing" xmlns:wp="http://schemas.openxmlformats.org/drawingml/2006/wordprocessingDrawing" xmlns:w10="urn:schemas-microsoft-com:office:word" xmlns:w="http://schemas.openxmlformats.org/wordprocessingml/2006/main" xmlns:w14="http://schemas.microsoft.com/office/word/2010/wordml" xmlns:w15="http://schemas.microsoft.com/office/word/2012/wordml" xmlns:w16cid="http://schemas.microsoft.com/office/word/2016/wordml/cid" xmlns:w16se="http://schemas.microsoft.com/office/word/2015/wordml/symex" xmlns:wpg="http://schemas.microsoft.com/office/word/2010/wordprocessingGroup" xmlns:wpi="http://schemas.microsoft.com/office/word/2010/wordprocessingInk" xmlns:wne="http://schemas.microsoft.com/office/word/2006/wordml" xmlns:wps="http://schemas.microsoft.com/office/word/2010/wordprocessingShape" mc:Ignorable="w14 w15 w16se w16cid wp14">
+  <w:comment w:id="0" w:author="Kaylesh Patel" w:date="2019-10-20T13:16:00Z" w:initials="KP">
+    <w:p>
+      <w:pPr>
+        <w:pStyle w:val="CommentText"/>
+      </w:pPr>
+      <w:r>
+        <w:rPr>
+          <w:rStyle w:val="CommentReference"/>
+        </w:rPr>
+        <w:annotationRef/>
+      </w:r>
+      <w:r>
+        <w:t>Essentially to say there’s almost no shift of power in electing me as the team leader.</w:t>
+      </w:r>
+    </w:p>
+  </w:comment>
+  <w:comment w:id="1" w:author="Kaylesh Patel" w:date="2019-10-20T13:19:00Z" w:initials="KP">
+    <w:p>
+      <w:pPr>
+        <w:pStyle w:val="CommentText"/>
+      </w:pPr>
+      <w:r>
+        <w:rPr>
+          <w:rStyle w:val="CommentReference"/>
+        </w:rPr>
+        <w:annotationRef/>
+      </w:r>
+      <w:r>
+        <w:t>A generalisation as well as showing the [maybe already obvious] intent to follow this as guidance.</w:t>
+      </w:r>
+    </w:p>
+    <w:p>
+      <w:pPr>
+        <w:pStyle w:val="CommentText"/>
+      </w:pPr>
+    </w:p>
+    <w:p>
+      <w:pPr>
+        <w:pStyle w:val="CommentText"/>
+      </w:pPr>
+      <w:r>
+        <w:t xml:space="preserve">Not sure if this edit is necessary as it may come across as a bit nit-picky. </w:t>
+      </w:r>
+    </w:p>
+  </w:comment>
+  <w:comment w:id="2" w:author="Kaylesh Patel" w:date="2019-10-20T12:56:00Z" w:initials="KP">
+    <w:p>
+      <w:pPr>
+        <w:pStyle w:val="CommentText"/>
+      </w:pPr>
+      <w:r>
+        <w:rPr>
+          <w:rStyle w:val="CommentReference"/>
+        </w:rPr>
+        <w:annotationRef/>
+      </w:r>
+      <w:r>
+        <w:t xml:space="preserve">As this point refers to how essential a </w:t>
+      </w:r>
+      <w:r>
+        <w:t xml:space="preserve">given </w:t>
+      </w:r>
+      <w:r>
+        <w:t xml:space="preserve">task is, maybe it’s worth </w:t>
+      </w:r>
+      <w:r>
+        <w:t>paraphrasing the term ‘valuable’ in a similar sense to involve it as a metric of quantitative score?</w:t>
+      </w:r>
+      <w:r>
+        <w:t xml:space="preserve"> </w:t>
+      </w:r>
+    </w:p>
+    <w:p>
+      <w:pPr>
+        <w:pStyle w:val="CommentText"/>
+      </w:pPr>
+    </w:p>
+    <w:p>
+      <w:pPr>
+        <w:pStyle w:val="CommentText"/>
+      </w:pPr>
+      <w:r>
+        <w:t>May also help to differentiate between “valuable” and “good standard”.</w:t>
+      </w:r>
+    </w:p>
+  </w:comment>
+  <w:comment w:id="3" w:author="Kaylesh Patel" w:date="2019-10-20T13:20:00Z" w:initials="KP">
+    <w:p>
+      <w:pPr>
+        <w:pStyle w:val="CommentText"/>
+      </w:pPr>
+      <w:r>
+        <w:rPr>
+          <w:rStyle w:val="CommentReference"/>
+        </w:rPr>
+        <w:annotationRef/>
+      </w:r>
+      <w:r>
+        <w:t>I feel as members of our group have a different intensity of commitments to work and family, we should include that we have agreed under defined circumstances it won’t affect an individual’s</w:t>
+      </w:r>
+      <w:r>
+        <w:t xml:space="preserve"> </w:t>
+      </w:r>
+      <w:r>
+        <w:t>contribution to the project.</w:t>
+      </w:r>
+      <w:r>
+        <w:br/>
+      </w:r>
+      <w:r>
+        <w:br/>
+        <w:t>N.B. N.B. Point 2 in ‘Conflict Resolution’ could also be expanded to include this information there, but I wasn’t sure which section this point is more relevant to.</w:t>
+      </w:r>
+    </w:p>
+  </w:comment>
+</w:comments>
+</file>
+
+<file path=word/commentsExtended.xml><?xml version="1.0" encoding="utf-8"?>
+<w15:commentsEx xmlns:wpc="http://schemas.microsoft.com/office/word/2010/wordprocessingCanvas" xmlns:cx="http://schemas.microsoft.com/office/drawing/2014/chartex" xmlns:cx1="http://schemas.microsoft.com/office/drawing/2015/9/8/chartex" xmlns:cx2="http://schemas.microsoft.com/office/drawing/2015/10/21/chartex" xmlns:cx3="http://schemas.microsoft.com/office/drawing/2016/5/9/chartex" xmlns:cx4="http://schemas.microsoft.com/office/drawing/2016/5/10/chartex" xmlns:cx5="http://schemas.microsoft.com/office/drawing/2016/5/11/chartex" xmlns:cx6="http://schemas.microsoft.com/office/drawing/2016/5/12/chartex" xmlns:cx7="http://schemas.microsoft.com/office/drawing/2016/5/13/chartex" xmlns:cx8="http://schemas.microsoft.com/office/drawing/2016/5/14/chartex" xmlns:mc="http://schemas.openxmlformats.org/markup-compatibility/2006" xmlns:aink="http://schemas.microsoft.com/office/drawing/2016/ink" xmlns:am3d="http://schemas.microsoft.com/office/drawing/2017/model3d" xmlns:o="urn:schemas-microsoft-com:office:office" xmlns:r="http://schemas.openxmlformats.org/officeDocument/2006/relationships" xmlns:m="http://schemas.openxmlformats.org/officeDocument/2006/math" xmlns:v="urn:schemas-microsoft-com:vml" xmlns:wp14="http://schemas.microsoft.com/office/word/2010/wordprocessingDrawing" xmlns:wp="http://schemas.openxmlformats.org/drawingml/2006/wordprocessingDrawing" xmlns:w10="urn:schemas-microsoft-com:office:word" xmlns:w="http://schemas.openxmlformats.org/wordprocessingml/2006/main" xmlns:w14="http://schemas.microsoft.com/office/word/2010/wordml" xmlns:w15="http://schemas.microsoft.com/office/word/2012/wordml" xmlns:w16cid="http://schemas.microsoft.com/office/word/2016/wordml/cid" xmlns:w16se="http://schemas.microsoft.com/office/word/2015/wordml/symex" xmlns:wpg="http://schemas.microsoft.com/office/word/2010/wordprocessingGroup" xmlns:wpi="http://schemas.microsoft.com/office/word/2010/wordprocessingInk" xmlns:wne="http://schemas.microsoft.com/office/word/2006/wordml" xmlns:wps="http://schemas.microsoft.com/office/word/2010/wordprocessingShape" mc:Ignorable="w14 w15 w16se w16cid wp14">
+  <w15:commentEx w15:paraId="16D43BFD" w15:done="0"/>
+  <w15:commentEx w15:paraId="022F3098" w15:done="0"/>
+  <w15:commentEx w15:paraId="7BD92D74" w15:done="0"/>
+  <w15:commentEx w15:paraId="6B7A8A63" w15:done="0"/>
+</w15:commentsEx>
+</file>
+
+<file path=word/commentsIds.xml><?xml version="1.0" encoding="utf-8"?>
+<w16cid:commentsIds xmlns:wpc="http://schemas.microsoft.com/office/word/2010/wordprocessingCanvas" xmlns:cx="http://schemas.microsoft.com/office/drawing/2014/chartex" xmlns:cx1="http://schemas.microsoft.com/office/drawing/2015/9/8/chartex" xmlns:cx2="http://schemas.microsoft.com/office/drawing/2015/10/21/chartex" xmlns:cx3="http://schemas.microsoft.com/office/drawing/2016/5/9/chartex" xmlns:cx4="http://schemas.microsoft.com/office/drawing/2016/5/10/chartex" xmlns:cx5="http://schemas.microsoft.com/office/drawing/2016/5/11/chartex" xmlns:cx6="http://schemas.microsoft.com/office/drawing/2016/5/12/chartex" xmlns:cx7="http://schemas.microsoft.com/office/drawing/2016/5/13/chartex" xmlns:cx8="http://schemas.microsoft.com/office/drawing/2016/5/14/chartex" xmlns:mc="http://schemas.openxmlformats.org/markup-compatibility/2006" xmlns:aink="http://schemas.microsoft.com/office/drawing/2016/ink" xmlns:am3d="http://schemas.microsoft.com/office/drawing/2017/model3d" xmlns:o="urn:schemas-microsoft-com:office:office" xmlns:r="http://schemas.openxmlformats.org/officeDocument/2006/relationships" xmlns:m="http://schemas.openxmlformats.org/officeDocument/2006/math" xmlns:v="urn:schemas-microsoft-com:vml" xmlns:wp14="http://schemas.microsoft.com/office/word/2010/wordprocessingDrawing" xmlns:wp="http://schemas.openxmlformats.org/drawingml/2006/wordprocessingDrawing" xmlns:w10="urn:schemas-microsoft-com:office:word" xmlns:w="http://schemas.openxmlformats.org/wordprocessingml/2006/main" xmlns:w14="http://schemas.microsoft.com/office/word/2010/wordml" xmlns:w15="http://schemas.microsoft.com/office/word/2012/wordml" xmlns:w16cid="http://schemas.microsoft.com/office/word/2016/wordml/cid" xmlns:w16se="http://schemas.microsoft.com/office/word/2015/wordml/symex" xmlns:wpg="http://schemas.microsoft.com/office/word/2010/wordprocessingGroup" xmlns:wpi="http://schemas.microsoft.com/office/word/2010/wordprocessingInk" xmlns:wne="http://schemas.microsoft.com/office/word/2006/wordml" xmlns:wps="http://schemas.microsoft.com/office/word/2010/wordprocessingShape" mc:Ignorable="w14 w15 w16se w16cid wp14">
+  <w16cid:commentId w16cid:paraId="16D43BFD" w16cid:durableId="2156DCB4"/>
+  <w16cid:commentId w16cid:paraId="022F3098" w16cid:durableId="2156DD44"/>
+  <w16cid:commentId w16cid:paraId="7BD92D74" w16cid:durableId="2156D7FB"/>
+  <w16cid:commentId w16cid:paraId="6B7A8A63" w16cid:durableId="2156DDB4"/>
+</w16cid:commentsIds>
 </file>
 
 <file path=word/numbering.xml><?xml version="1.0" encoding="utf-8"?>
@@ -923,6 +1200,14 @@
     <w:abstractNumId w:val="2"/>
   </w:num>
 </w:numbering>
+</file>
+
+<file path=word/people.xml><?xml version="1.0" encoding="utf-8"?>
+<w15:people xmlns:wpc="http://schemas.microsoft.com/office/word/2010/wordprocessingCanvas" xmlns:cx="http://schemas.microsoft.com/office/drawing/2014/chartex" xmlns:cx1="http://schemas.microsoft.com/office/drawing/2015/9/8/chartex" xmlns:cx2="http://schemas.microsoft.com/office/drawing/2015/10/21/chartex" xmlns:cx3="http://schemas.microsoft.com/office/drawing/2016/5/9/chartex" xmlns:cx4="http://schemas.microsoft.com/office/drawing/2016/5/10/chartex" xmlns:cx5="http://schemas.microsoft.com/office/drawing/2016/5/11/chartex" xmlns:cx6="http://schemas.microsoft.com/office/drawing/2016/5/12/chartex" xmlns:cx7="http://schemas.microsoft.com/office/drawing/2016/5/13/chartex" xmlns:cx8="http://schemas.microsoft.com/office/drawing/2016/5/14/chartex" xmlns:mc="http://schemas.openxmlformats.org/markup-compatibility/2006" xmlns:aink="http://schemas.microsoft.com/office/drawing/2016/ink" xmlns:am3d="http://schemas.microsoft.com/office/drawing/2017/model3d" xmlns:o="urn:schemas-microsoft-com:office:office" xmlns:r="http://schemas.openxmlformats.org/officeDocument/2006/relationships" xmlns:m="http://schemas.openxmlformats.org/officeDocument/2006/math" xmlns:v="urn:schemas-microsoft-com:vml" xmlns:wp14="http://schemas.microsoft.com/office/word/2010/wordprocessingDrawing" xmlns:wp="http://schemas.openxmlformats.org/drawingml/2006/wordprocessingDrawing" xmlns:w10="urn:schemas-microsoft-com:office:word" xmlns:w="http://schemas.openxmlformats.org/wordprocessingml/2006/main" xmlns:w14="http://schemas.microsoft.com/office/word/2010/wordml" xmlns:w15="http://schemas.microsoft.com/office/word/2012/wordml" xmlns:w16cid="http://schemas.microsoft.com/office/word/2016/wordml/cid" xmlns:w16se="http://schemas.microsoft.com/office/word/2015/wordml/symex" xmlns:wpg="http://schemas.microsoft.com/office/word/2010/wordprocessingGroup" xmlns:wpi="http://schemas.microsoft.com/office/word/2010/wordprocessingInk" xmlns:wne="http://schemas.microsoft.com/office/word/2006/wordml" xmlns:wps="http://schemas.microsoft.com/office/word/2010/wordprocessingShape" mc:Ignorable="w14 w15 w16se w16cid wp14">
+  <w15:person w15:author="Kaylesh Patel">
+    <w15:presenceInfo w15:providerId="Windows Live" w15:userId="7d7f552f6491acb5"/>
+  </w15:person>
+</w15:people>
 </file>
 
 <file path=word/styles.xml><?xml version="1.0" encoding="utf-8"?>
@@ -942,7 +1227,7 @@
       </w:pPr>
     </w:pPrDefault>
   </w:docDefaults>
-  <w:latentStyles w:defLockedState="0" w:defUIPriority="99" w:defSemiHidden="0" w:defUnhideWhenUsed="0" w:defQFormat="0" w:count="375">
+  <w:latentStyles w:defLockedState="0" w:defUIPriority="99" w:defSemiHidden="0" w:defUnhideWhenUsed="0" w:defQFormat="0" w:count="377">
     <w:lsdException w:name="Normal" w:uiPriority="0" w:qFormat="1"/>
     <w:lsdException w:name="heading 1" w:uiPriority="9" w:qFormat="1"/>
     <w:lsdException w:name="heading 2" w:semiHidden="1" w:uiPriority="9" w:unhideWhenUsed="1" w:qFormat="1"/>
@@ -1318,6 +1603,8 @@
     <w:lsdException w:name="Smart Hyperlink" w:semiHidden="1" w:unhideWhenUsed="1"/>
     <w:lsdException w:name="Hashtag" w:semiHidden="1" w:unhideWhenUsed="1"/>
     <w:lsdException w:name="Unresolved Mention" w:semiHidden="1" w:unhideWhenUsed="1"/>
+    <w:lsdException w:name="Smart Link" w:semiHidden="1" w:unhideWhenUsed="1"/>
+    <w:lsdException w:name="Smart Link Error" w:semiHidden="1" w:unhideWhenUsed="1"/>
   </w:latentStyles>
   <w:style w:type="paragraph" w:default="1" w:styleId="Normal">
     <w:name w:val="Normal"/>
@@ -1428,6 +1715,104 @@
       <w:ind w:left="720"/>
       <w:contextualSpacing/>
     </w:pPr>
+  </w:style>
+  <w:style w:type="character" w:styleId="CommentReference">
+    <w:name w:val="annotation reference"/>
+    <w:basedOn w:val="DefaultParagraphFont"/>
+    <w:uiPriority w:val="99"/>
+    <w:semiHidden/>
+    <w:unhideWhenUsed/>
+    <w:rsid w:val="00676F40"/>
+    <w:rPr>
+      <w:sz w:val="16"/>
+      <w:szCs w:val="16"/>
+    </w:rPr>
+  </w:style>
+  <w:style w:type="paragraph" w:styleId="CommentText">
+    <w:name w:val="annotation text"/>
+    <w:basedOn w:val="Normal"/>
+    <w:link w:val="CommentTextChar"/>
+    <w:uiPriority w:val="99"/>
+    <w:semiHidden/>
+    <w:unhideWhenUsed/>
+    <w:rsid w:val="00676F40"/>
+    <w:pPr>
+      <w:spacing w:line="240" w:lineRule="auto"/>
+    </w:pPr>
+    <w:rPr>
+      <w:sz w:val="20"/>
+      <w:szCs w:val="20"/>
+    </w:rPr>
+  </w:style>
+  <w:style w:type="character" w:customStyle="1" w:styleId="CommentTextChar">
+    <w:name w:val="Comment Text Char"/>
+    <w:basedOn w:val="DefaultParagraphFont"/>
+    <w:link w:val="CommentText"/>
+    <w:uiPriority w:val="99"/>
+    <w:semiHidden/>
+    <w:rsid w:val="00676F40"/>
+    <w:rPr>
+      <w:sz w:val="20"/>
+      <w:szCs w:val="20"/>
+    </w:rPr>
+  </w:style>
+  <w:style w:type="paragraph" w:styleId="CommentSubject">
+    <w:name w:val="annotation subject"/>
+    <w:basedOn w:val="CommentText"/>
+    <w:next w:val="CommentText"/>
+    <w:link w:val="CommentSubjectChar"/>
+    <w:uiPriority w:val="99"/>
+    <w:semiHidden/>
+    <w:unhideWhenUsed/>
+    <w:rsid w:val="00676F40"/>
+    <w:rPr>
+      <w:b/>
+      <w:bCs/>
+    </w:rPr>
+  </w:style>
+  <w:style w:type="character" w:customStyle="1" w:styleId="CommentSubjectChar">
+    <w:name w:val="Comment Subject Char"/>
+    <w:basedOn w:val="CommentTextChar"/>
+    <w:link w:val="CommentSubject"/>
+    <w:uiPriority w:val="99"/>
+    <w:semiHidden/>
+    <w:rsid w:val="00676F40"/>
+    <w:rPr>
+      <w:b/>
+      <w:bCs/>
+      <w:sz w:val="20"/>
+      <w:szCs w:val="20"/>
+    </w:rPr>
+  </w:style>
+  <w:style w:type="paragraph" w:styleId="BalloonText">
+    <w:name w:val="Balloon Text"/>
+    <w:basedOn w:val="Normal"/>
+    <w:link w:val="BalloonTextChar"/>
+    <w:uiPriority w:val="99"/>
+    <w:semiHidden/>
+    <w:unhideWhenUsed/>
+    <w:rsid w:val="00676F40"/>
+    <w:pPr>
+      <w:spacing w:after="0" w:line="240" w:lineRule="auto"/>
+    </w:pPr>
+    <w:rPr>
+      <w:rFonts w:ascii="Segoe UI" w:hAnsi="Segoe UI" w:cs="Segoe UI"/>
+      <w:sz w:val="18"/>
+      <w:szCs w:val="18"/>
+    </w:rPr>
+  </w:style>
+  <w:style w:type="character" w:customStyle="1" w:styleId="BalloonTextChar">
+    <w:name w:val="Balloon Text Char"/>
+    <w:basedOn w:val="DefaultParagraphFont"/>
+    <w:link w:val="BalloonText"/>
+    <w:uiPriority w:val="99"/>
+    <w:semiHidden/>
+    <w:rsid w:val="00676F40"/>
+    <w:rPr>
+      <w:rFonts w:ascii="Segoe UI" w:hAnsi="Segoe UI" w:cs="Segoe UI"/>
+      <w:sz w:val="18"/>
+      <w:szCs w:val="18"/>
+    </w:rPr>
   </w:style>
 </w:styles>
 </file>

</xml_diff>

<commit_message>
Update Advanced Software Engineering Project Plan document.docx
Anything I did not comment on, I felt there was no need to comment further as I agree with them (and comments)
</commit_message>
<xml_diff>
--- a/Project_Plan/Advanced Software Engineering Project Plan document.docx
+++ b/Project_Plan/Advanced Software Engineering Project Plan document.docx
@@ -334,15 +334,7 @@
         <w:t xml:space="preserve">to another team member </w:t>
       </w:r>
       <w:r>
-        <w:t xml:space="preserve">for a </w:t>
-      </w:r>
-      <w:proofErr w:type="gramStart"/>
-      <w:r>
-        <w:t>particular task</w:t>
-      </w:r>
-      <w:proofErr w:type="gramEnd"/>
-      <w:r>
-        <w:t xml:space="preserve"> </w:t>
+        <w:t xml:space="preserve">for a particular task </w:t>
       </w:r>
       <w:r>
         <w:t xml:space="preserve">so that they can help </w:t>
@@ -691,6 +683,7 @@
         <w:t>Usability</w:t>
       </w:r>
       <w:commentRangeStart w:id="2"/>
+      <w:commentRangeStart w:id="3"/>
       <w:r>
         <w:rPr>
           <w:b/>
@@ -712,6 +705,13 @@
           <w:rStyle w:val="CommentReference"/>
         </w:rPr>
         <w:commentReference w:id="2"/>
+      </w:r>
+      <w:commentRangeEnd w:id="3"/>
+      <w:r>
+        <w:rPr>
+          <w:rStyle w:val="CommentReference"/>
+        </w:rPr>
+        <w:commentReference w:id="3"/>
       </w:r>
     </w:p>
     <w:p>
@@ -730,21 +730,11 @@
         <w:t>Overall interaction to group project:</w:t>
       </w:r>
       <w:r>
-        <w:t xml:space="preserve"> How committed is the team member to the group </w:t>
-      </w:r>
-      <w:proofErr w:type="gramStart"/>
-      <w:r>
-        <w:t>pro</w:t>
-      </w:r>
-      <w:bookmarkStart w:id="3" w:name="_GoBack"/>
-      <w:bookmarkEnd w:id="3"/>
-      <w:r>
-        <w:t>ject</w:t>
+        <w:t xml:space="preserve"> How committed is the team member to the group project</w:t>
       </w:r>
       <w:r>
         <w:t xml:space="preserve"> as a whole</w:t>
       </w:r>
-      <w:proofErr w:type="gramEnd"/>
       <w:r>
         <w:t>.</w:t>
       </w:r>
@@ -756,7 +746,7 @@
           <w:color w:val="FF0000"/>
         </w:rPr>
       </w:pPr>
-      <w:commentRangeStart w:id="4"/>
+      <w:commentRangeStart w:id="5"/>
       <w:r>
         <w:rPr>
           <w:color w:val="FF0000"/>
@@ -787,12 +777,12 @@
         </w:rPr>
         <w:t>of group members, ensuring that external factors such as vocational commitments and unforeseen circumstances will not penalise an otherwise good standard of work.</w:t>
       </w:r>
-      <w:commentRangeEnd w:id="4"/>
+      <w:commentRangeEnd w:id="5"/>
       <w:r>
         <w:rPr>
           <w:rStyle w:val="CommentReference"/>
         </w:rPr>
-        <w:commentReference w:id="4"/>
+        <w:commentReference w:id="5"/>
       </w:r>
     </w:p>
     <w:p>
@@ -901,7 +891,25 @@
       </w:r>
     </w:p>
   </w:comment>
-  <w:comment w:id="4" w:author="Kaylesh Patel" w:date="2019-10-20T13:20:00Z" w:initials="KP">
+  <w:comment w:id="3" w:author="Mark Said Camilleri" w:date="2019-10-20T21:19:00Z" w:initials="MSC">
+    <w:p>
+      <w:pPr>
+        <w:pStyle w:val="CommentText"/>
+      </w:pPr>
+      <w:r>
+        <w:rPr>
+          <w:rStyle w:val="CommentReference"/>
+        </w:rPr>
+        <w:annotationRef/>
+      </w:r>
+      <w:r>
+        <w:t>Anything I did not comment on, I felt there was no need to comment further as I agree with them (and comments)</w:t>
+      </w:r>
+      <w:bookmarkStart w:id="4" w:name="_GoBack"/>
+      <w:bookmarkEnd w:id="4"/>
+    </w:p>
+  </w:comment>
+  <w:comment w:id="5" w:author="Kaylesh Patel" w:date="2019-10-20T13:20:00Z" w:initials="KP">
     <w:p>
       <w:pPr>
         <w:pStyle w:val="CommentText"/>
@@ -938,6 +946,7 @@
   <w15:commentEx w15:paraId="16D43BFD" w15:done="1"/>
   <w15:commentEx w15:paraId="022F3098" w15:done="1"/>
   <w15:commentEx w15:paraId="7BD92D74" w15:done="0"/>
+  <w15:commentEx w15:paraId="5967F3E5" w15:paraIdParent="7BD92D74" w15:done="0"/>
   <w15:commentEx w15:paraId="6B7A8A63" w15:done="0"/>
 </w15:commentsEx>
 </file>
@@ -947,6 +956,7 @@
   <w16cid:commentId w16cid:paraId="16D43BFD" w16cid:durableId="2156DCB4"/>
   <w16cid:commentId w16cid:paraId="022F3098" w16cid:durableId="2156DD44"/>
   <w16cid:commentId w16cid:paraId="7BD92D74" w16cid:durableId="2156D7FB"/>
+  <w16cid:commentId w16cid:paraId="5967F3E5" w16cid:durableId="21574DFC"/>
   <w16cid:commentId w16cid:paraId="6B7A8A63" w16cid:durableId="2156DDB4"/>
 </w16cid:commentsIds>
 </file>
@@ -1231,6 +1241,9 @@
   <w15:person w15:author="Kaylesh Patel">
     <w15:presenceInfo w15:providerId="Windows Live" w15:userId="7d7f552f6491acb5"/>
   </w15:person>
+  <w15:person w15:author="Mark Said Camilleri">
+    <w15:presenceInfo w15:providerId="None" w15:userId="Mark Said Camilleri"/>
+  </w15:person>
 </w15:people>
 </file>
 
@@ -1251,7 +1264,7 @@
       </w:pPr>
     </w:pPrDefault>
   </w:docDefaults>
-  <w:latentStyles w:defLockedState="0" w:defUIPriority="99" w:defSemiHidden="0" w:defUnhideWhenUsed="0" w:defQFormat="0" w:count="375">
+  <w:latentStyles w:defLockedState="0" w:defUIPriority="99" w:defSemiHidden="0" w:defUnhideWhenUsed="0" w:defQFormat="0" w:count="377">
     <w:lsdException w:name="Normal" w:uiPriority="0" w:qFormat="1"/>
     <w:lsdException w:name="heading 1" w:uiPriority="9" w:qFormat="1"/>
     <w:lsdException w:name="heading 2" w:semiHidden="1" w:uiPriority="9" w:unhideWhenUsed="1" w:qFormat="1"/>
@@ -1357,7 +1370,6 @@
     <w:lsdException w:name="HTML Sample" w:semiHidden="1" w:unhideWhenUsed="1"/>
     <w:lsdException w:name="HTML Typewriter" w:semiHidden="1" w:unhideWhenUsed="1"/>
     <w:lsdException w:name="HTML Variable" w:semiHidden="1" w:unhideWhenUsed="1"/>
-    <w:lsdException w:name="Normal Table" w:semiHidden="1" w:unhideWhenUsed="1"/>
     <w:lsdException w:name="annotation subject" w:semiHidden="1" w:unhideWhenUsed="1"/>
     <w:lsdException w:name="No List" w:semiHidden="1" w:unhideWhenUsed="1"/>
     <w:lsdException w:name="Outline List 1" w:semiHidden="1" w:unhideWhenUsed="1"/>
@@ -1403,11 +1415,9 @@
     <w:lsdException w:name="Table Subtle 1" w:semiHidden="1" w:unhideWhenUsed="1"/>
     <w:lsdException w:name="Table Subtle 2" w:semiHidden="1" w:unhideWhenUsed="1"/>
     <w:lsdException w:name="Table Web 1" w:semiHidden="1" w:unhideWhenUsed="1"/>
-    <w:lsdException w:name="Table Web 2" w:semiHidden="1" w:unhideWhenUsed="1"/>
     <w:lsdException w:name="Table Web 3" w:semiHidden="1" w:unhideWhenUsed="1"/>
     <w:lsdException w:name="Balloon Text" w:semiHidden="1" w:unhideWhenUsed="1"/>
     <w:lsdException w:name="Table Grid" w:uiPriority="39"/>
-    <w:lsdException w:name="Table Theme" w:semiHidden="1" w:unhideWhenUsed="1"/>
     <w:lsdException w:name="Placeholder Text" w:semiHidden="1"/>
     <w:lsdException w:name="No Spacing" w:uiPriority="1" w:qFormat="1"/>
     <w:lsdException w:name="Light Shading" w:uiPriority="60"/>
@@ -1627,6 +1637,8 @@
     <w:lsdException w:name="Smart Hyperlink" w:semiHidden="1" w:unhideWhenUsed="1"/>
     <w:lsdException w:name="Hashtag" w:semiHidden="1" w:unhideWhenUsed="1"/>
     <w:lsdException w:name="Unresolved Mention" w:semiHidden="1" w:unhideWhenUsed="1"/>
+    <w:lsdException w:name="Smart Link" w:semiHidden="1" w:unhideWhenUsed="1"/>
+    <w:lsdException w:name="Smart Link Error" w:semiHidden="1" w:unhideWhenUsed="1"/>
   </w:latentStyles>
   <w:style w:type="paragraph" w:default="1" w:styleId="Normal">
     <w:name w:val="Normal"/>

</xml_diff>